<commit_message>
Update Sample Vision Document.docx
</commit_message>
<xml_diff>
--- a/docs/Sample Vision Document.docx
+++ b/docs/Sample Vision Document.docx
@@ -40,6 +40,7 @@
         </w:rPr>
         <w:t>“</w:t>
       </w:r>
+      <w:proofErr w:type="spellStart"/>
       <w:r>
         <w:rPr>
           <w:rFonts w:ascii="TimesNewRomanPS-BoldMT" w:cs="TimesNewRomanPS-BoldMT"/>
@@ -51,6 +52,7 @@
         </w:rPr>
         <w:t>eShoper</w:t>
       </w:r>
+      <w:proofErr w:type="spellEnd"/>
       <w:r>
         <w:rPr>
           <w:rFonts w:ascii="TimesNewRomanPS-BoldMT" w:cs="TimesNewRomanPS-BoldMT"/>
@@ -322,8 +324,19 @@
                 <w:sz w:val="27"/>
                 <w:szCs w:val="27"/>
               </w:rPr>
-              <w:t>Eden Teclemariam</w:t>
-            </w:r>
+              <w:t xml:space="preserve">Eden </w:t>
+            </w:r>
+            <w:proofErr w:type="spellStart"/>
+            <w:r>
+              <w:rPr>
+                <w:rFonts w:ascii="Times New Roman" w:eastAsia="Times New Roman" w:hAnsi="Times New Roman" w:cs="Times New Roman"/>
+                <w:color w:val="000000"/>
+                <w:sz w:val="27"/>
+                <w:szCs w:val="27"/>
+              </w:rPr>
+              <w:t>Teclemariam</w:t>
+            </w:r>
+            <w:proofErr w:type="spellEnd"/>
           </w:p>
         </w:tc>
         <w:tc>
@@ -350,6 +363,7 @@
                 <w:szCs w:val="27"/>
               </w:rPr>
             </w:pPr>
+            <w:proofErr w:type="spellStart"/>
             <w:r>
               <w:rPr>
                 <w:rFonts w:ascii="Times New Roman" w:eastAsia="Times New Roman" w:hAnsi="Times New Roman" w:cs="Times New Roman"/>
@@ -359,6 +373,7 @@
               </w:rPr>
               <w:t>Zere</w:t>
             </w:r>
+            <w:proofErr w:type="spellEnd"/>
           </w:p>
         </w:tc>
       </w:tr>
@@ -458,6 +473,7 @@
                 <w:szCs w:val="27"/>
               </w:rPr>
             </w:pPr>
+            <w:proofErr w:type="spellStart"/>
             <w:r>
               <w:rPr>
                 <w:rFonts w:ascii="Times New Roman" w:eastAsia="Times New Roman" w:hAnsi="Times New Roman" w:cs="Times New Roman"/>
@@ -467,6 +483,7 @@
               </w:rPr>
               <w:t>Weldemichael</w:t>
             </w:r>
+            <w:proofErr w:type="spellEnd"/>
           </w:p>
         </w:tc>
       </w:tr>
@@ -538,8 +555,19 @@
                 <w:sz w:val="27"/>
                 <w:szCs w:val="27"/>
               </w:rPr>
-              <w:t>Yohannes Baye</w:t>
-            </w:r>
+              <w:t xml:space="preserve">Yohannes </w:t>
+            </w:r>
+            <w:proofErr w:type="spellStart"/>
+            <w:r>
+              <w:rPr>
+                <w:rFonts w:ascii="Times New Roman" w:eastAsia="Times New Roman" w:hAnsi="Times New Roman" w:cs="Times New Roman"/>
+                <w:color w:val="000000"/>
+                <w:sz w:val="27"/>
+                <w:szCs w:val="27"/>
+              </w:rPr>
+              <w:t>Baye</w:t>
+            </w:r>
+            <w:proofErr w:type="spellEnd"/>
           </w:p>
         </w:tc>
         <w:tc>
@@ -603,17 +631,6 @@
                 <w:szCs w:val="27"/>
               </w:rPr>
             </w:pPr>
-            <w:r>
-              <w:rPr>
-                <w:rFonts w:ascii="Times New Roman" w:eastAsia="Times New Roman" w:hAnsi="Times New Roman" w:cs="Times New Roman"/>
-                <w:color w:val="000000"/>
-                <w:sz w:val="27"/>
-                <w:szCs w:val="27"/>
-              </w:rPr>
-              <w:t>sjsjsjsj</w:t>
-            </w:r>
-            <w:bookmarkStart w:id="0" w:name="_GoBack"/>
-            <w:bookmarkEnd w:id="0"/>
           </w:p>
         </w:tc>
         <w:tc>
@@ -638,6 +655,8 @@
                 <w:szCs w:val="27"/>
               </w:rPr>
             </w:pPr>
+            <w:bookmarkStart w:id="0" w:name="_GoBack"/>
+            <w:bookmarkEnd w:id="0"/>
           </w:p>
         </w:tc>
         <w:tc>
@@ -899,23 +918,25 @@
           <w:sz w:val="27"/>
           <w:szCs w:val="27"/>
         </w:rPr>
-        <w:t xml:space="preserve"> his/her product on eShopper application. </w:t>
-      </w:r>
+        <w:t xml:space="preserve"> his/her product on </w:t>
+      </w:r>
+      <w:proofErr w:type="spellStart"/>
       <w:r>
         <w:rPr>
           <w:color w:val="000000"/>
           <w:sz w:val="27"/>
           <w:szCs w:val="27"/>
         </w:rPr>
-        <w:t>A s</w:t>
-      </w:r>
+        <w:t>eShopper</w:t>
+      </w:r>
+      <w:proofErr w:type="spellEnd"/>
       <w:r>
         <w:rPr>
           <w:color w:val="000000"/>
           <w:sz w:val="27"/>
           <w:szCs w:val="27"/>
         </w:rPr>
-        <w:t>eller</w:t>
+        <w:t xml:space="preserve"> application. </w:t>
       </w:r>
       <w:r>
         <w:rPr>
@@ -923,7 +944,7 @@
           <w:sz w:val="27"/>
           <w:szCs w:val="27"/>
         </w:rPr>
-        <w:t xml:space="preserve"> will post a product, follow-up, </w:t>
+        <w:t>A s</w:t>
       </w:r>
       <w:r>
         <w:rPr>
@@ -931,7 +952,7 @@
           <w:sz w:val="27"/>
           <w:szCs w:val="27"/>
         </w:rPr>
-        <w:t xml:space="preserve">shipped </w:t>
+        <w:t>eller</w:t>
       </w:r>
       <w:r>
         <w:rPr>
@@ -939,7 +960,7 @@
           <w:sz w:val="27"/>
           <w:szCs w:val="27"/>
         </w:rPr>
-        <w:t xml:space="preserve">and </w:t>
+        <w:t xml:space="preserve"> will post a product, follow-up, </w:t>
       </w:r>
       <w:r>
         <w:rPr>
@@ -947,7 +968,7 @@
           <w:sz w:val="27"/>
           <w:szCs w:val="27"/>
         </w:rPr>
-        <w:t>delivered an ordered product.</w:t>
+        <w:t xml:space="preserve">shipped </w:t>
       </w:r>
       <w:r>
         <w:rPr>
@@ -955,7 +976,7 @@
           <w:sz w:val="27"/>
           <w:szCs w:val="27"/>
         </w:rPr>
-        <w:t xml:space="preserve"> </w:t>
+        <w:t xml:space="preserve">and </w:t>
       </w:r>
       <w:r>
         <w:rPr>
@@ -963,7 +984,7 @@
           <w:sz w:val="27"/>
           <w:szCs w:val="27"/>
         </w:rPr>
-        <w:t>The b</w:t>
+        <w:t>delivered an ordered product.</w:t>
       </w:r>
       <w:r>
         <w:rPr>
@@ -971,7 +992,7 @@
           <w:sz w:val="27"/>
           <w:szCs w:val="27"/>
         </w:rPr>
-        <w:t xml:space="preserve">uyer is someone who </w:t>
+        <w:t xml:space="preserve"> </w:t>
       </w:r>
       <w:r>
         <w:rPr>
@@ -979,7 +1000,7 @@
           <w:sz w:val="27"/>
           <w:szCs w:val="27"/>
         </w:rPr>
-        <w:t>wants to purchase</w:t>
+        <w:t>The b</w:t>
       </w:r>
       <w:r>
         <w:rPr>
@@ -987,7 +1008,41 @@
           <w:sz w:val="27"/>
           <w:szCs w:val="27"/>
         </w:rPr>
-        <w:t xml:space="preserve"> a product item/s on eShopper system and make a payment.</w:t>
+        <w:t xml:space="preserve">uyer is someone who </w:t>
+      </w:r>
+      <w:r>
+        <w:rPr>
+          <w:color w:val="000000"/>
+          <w:sz w:val="27"/>
+          <w:szCs w:val="27"/>
+        </w:rPr>
+        <w:t>wants to purchase</w:t>
+      </w:r>
+      <w:r>
+        <w:rPr>
+          <w:color w:val="000000"/>
+          <w:sz w:val="27"/>
+          <w:szCs w:val="27"/>
+        </w:rPr>
+        <w:t xml:space="preserve"> a product item/s on </w:t>
+      </w:r>
+      <w:proofErr w:type="spellStart"/>
+      <w:r>
+        <w:rPr>
+          <w:color w:val="000000"/>
+          <w:sz w:val="27"/>
+          <w:szCs w:val="27"/>
+        </w:rPr>
+        <w:t>eShopper</w:t>
+      </w:r>
+      <w:proofErr w:type="spellEnd"/>
+      <w:r>
+        <w:rPr>
+          <w:color w:val="000000"/>
+          <w:sz w:val="27"/>
+          <w:szCs w:val="27"/>
+        </w:rPr>
+        <w:t xml:space="preserve"> system and make a payment.</w:t>
       </w:r>
     </w:p>
     <w:p>

</xml_diff>